<commit_message>
Commentaires sur les nouveaux documents check-list et procédure
</commit_message>
<xml_diff>
--- a/Check-list des opérations manuelles.docx
+++ b/Check-list des opérations manuelles.docx
@@ -1,6 +1,6 @@
 
 <file path=word/document.xml><?xml version="1.0" encoding="utf-8"?>
-<w:document xmlns:wpc="http://schemas.microsoft.com/office/word/2010/wordprocessingCanvas" xmlns:mc="http://schemas.openxmlformats.org/markup-compatibility/2006" xmlns:o="urn:schemas-microsoft-com:office:office" xmlns:r="http://schemas.openxmlformats.org/officeDocument/2006/relationships" xmlns:m="http://schemas.openxmlformats.org/officeDocument/2006/math" xmlns:v="urn:schemas-microsoft-com:vml" xmlns:wp14="http://schemas.microsoft.com/office/word/2010/wordprocessingDrawing" xmlns:wp="http://schemas.openxmlformats.org/drawingml/2006/wordprocessingDrawing" xmlns:w10="urn:schemas-microsoft-com:office:word" xmlns:w="http://schemas.openxmlformats.org/wordprocessingml/2006/main" xmlns:w14="http://schemas.microsoft.com/office/word/2010/wordml" xmlns:wpg="http://schemas.microsoft.com/office/word/2010/wordprocessingGroup" xmlns:wpi="http://schemas.microsoft.com/office/word/2010/wordprocessingInk" xmlns:wne="http://schemas.microsoft.com/office/word/2006/wordml" xmlns:wps="http://schemas.microsoft.com/office/word/2010/wordprocessingShape" mc:Ignorable="w14 wp14">
+<w:document xmlns:ve="http://schemas.openxmlformats.org/markup-compatibility/2006" xmlns:o="urn:schemas-microsoft-com:office:office" xmlns:r="http://schemas.openxmlformats.org/officeDocument/2006/relationships" xmlns:m="http://schemas.openxmlformats.org/officeDocument/2006/math" xmlns:v="urn:schemas-microsoft-com:vml" xmlns:wp="http://schemas.openxmlformats.org/drawingml/2006/wordprocessingDrawing" xmlns:w10="urn:schemas-microsoft-com:office:word" xmlns:w="http://schemas.openxmlformats.org/wordprocessingml/2006/main" xmlns:wne="http://schemas.microsoft.com/office/word/2006/wordml">
   <w:body>
     <w:tbl>
       <w:tblPr>
@@ -11,7 +11,7 @@
           <w:left w:w="0" w:type="dxa"/>
           <w:right w:w="0" w:type="dxa"/>
         </w:tblCellMar>
-        <w:tblLook w:val="0000" w:firstRow="0" w:lastRow="0" w:firstColumn="0" w:lastColumn="0" w:noHBand="0" w:noVBand="0"/>
+        <w:tblLook w:val="0000"/>
       </w:tblPr>
       <w:tblGrid>
         <w:gridCol w:w="1532"/>
@@ -31,9 +31,9 @@
               <w:pStyle w:val="FrontClient"/>
               <w:spacing w:before="3200"/>
             </w:pPr>
-            <w:bookmarkStart w:id="0" w:name="FrontClient"/>
-            <w:bookmarkStart w:id="1" w:name="_GoBack"/>
-            <w:bookmarkEnd w:id="1"/>
+            <w:bookmarkStart w:id="0" w:name="_GoBack"/>
+            <w:bookmarkStart w:id="1" w:name="FrontClient"/>
+            <w:bookmarkEnd w:id="0"/>
             <w:r>
               <w:rPr>
                 <w:noProof/>
@@ -41,7 +41,7 @@
               </w:rPr>
               <w:t>SPW - SG - Département de la Géomatique</w:t>
             </w:r>
-            <w:bookmarkEnd w:id="0"/>
+            <w:bookmarkEnd w:id="1"/>
             <w:r>
               <w:t xml:space="preserve"> </w:t>
             </w:r>
@@ -118,8 +118,8 @@
                   <v:path o:extrusionok="f" gradientshapeok="t" o:connecttype="rect"/>
                   <o:lock v:ext="edit" aspectratio="t"/>
                 </v:shapetype>
-                <v:shape id="_x0000_s1027" type="#_x0000_t75" style="position:absolute;left:0;text-align:left;margin-left:85.05pt;margin-top:680.4pt;width:130.5pt;height:144.75pt;z-index:-251658752;mso-position-horizontal-relative:page;mso-position-vertical-relative:page" o:allowincell="f">
-                  <v:imagedata r:id="rId8" o:title="AddressBe"/>
+                <v:shape id="_x0000_s1027" type="#_x0000_t75" style="position:absolute;left:0;text-align:left;margin-left:85.05pt;margin-top:680.4pt;width:130.5pt;height:144.75pt;z-index:-1;mso-position-horizontal-relative:page;mso-position-vertical-relative:page" o:allowincell="f">
+                  <v:imagedata r:id="rId7" o:title="AddressBe"/>
                   <w10:wrap anchorx="page" anchory="page"/>
                   <w10:anchorlock/>
                 </v:shape>
@@ -131,8 +131,8 @@
                 <w:lang w:val="en-GB"/>
               </w:rPr>
               <w:pict>
-                <v:shape id="_x0000_s1026" type="#_x0000_t75" style="position:absolute;left:0;text-align:left;margin-left:85.05pt;margin-top:28.35pt;width:178.5pt;height:96.75pt;z-index:251656704;mso-position-horizontal-relative:page;mso-position-vertical-relative:page" o:allowincell="f" fillcolor="window">
-                  <v:imagedata r:id="rId9" o:title=""/>
+                <v:shape id="_x0000_s1026" type="#_x0000_t75" style="position:absolute;left:0;text-align:left;margin-left:85.05pt;margin-top:28.35pt;width:178.5pt;height:96.75pt;z-index:1;mso-position-horizontal-relative:page;mso-position-vertical-relative:page" o:allowincell="f" fillcolor="window">
+                  <v:imagedata r:id="rId8" o:title=""/>
                   <w10:wrap anchorx="page" anchory="page"/>
                 </v:shape>
               </w:pict>
@@ -173,7 +173,32 @@
                 <w:sz w:val="18"/>
                 <w:szCs w:val="18"/>
               </w:rPr>
-              <w:t xml:space="preserve">Doc ref.: </w:t>
+              <w:t xml:space="preserve">Doc </w:t>
+            </w:r>
+            <w:proofErr w:type="spellStart"/>
+            <w:proofErr w:type="gramStart"/>
+            <w:r>
+              <w:rPr>
+                <w:sz w:val="18"/>
+                <w:szCs w:val="18"/>
+              </w:rPr>
+              <w:t>ref</w:t>
+            </w:r>
+            <w:proofErr w:type="spellEnd"/>
+            <w:r>
+              <w:rPr>
+                <w:sz w:val="18"/>
+                <w:szCs w:val="18"/>
+              </w:rPr>
+              <w:t>.:</w:t>
+            </w:r>
+            <w:proofErr w:type="gramEnd"/>
+            <w:r>
+              <w:rPr>
+                <w:sz w:val="18"/>
+                <w:szCs w:val="18"/>
+              </w:rPr>
+              <w:t xml:space="preserve"> </w:t>
             </w:r>
           </w:p>
           <w:p>
@@ -225,7 +250,23 @@
                 <w:sz w:val="18"/>
                 <w:szCs w:val="18"/>
               </w:rPr>
-              <w:t>Doc id: C130606/FDO/fdo/004</w:t>
+              <w:t>Doc id: C130606/FDO/</w:t>
+            </w:r>
+            <w:proofErr w:type="spellStart"/>
+            <w:r>
+              <w:rPr>
+                <w:sz w:val="18"/>
+                <w:szCs w:val="18"/>
+              </w:rPr>
+              <w:t>fdo</w:t>
+            </w:r>
+            <w:proofErr w:type="spellEnd"/>
+            <w:r>
+              <w:rPr>
+                <w:sz w:val="18"/>
+                <w:szCs w:val="18"/>
+              </w:rPr>
+              <w:t>/004</w:t>
             </w:r>
             <w:bookmarkEnd w:id="4"/>
           </w:p>
@@ -239,11 +280,11 @@
           <w:lang w:val="en-US"/>
         </w:rPr>
         <w:sectPr>
-          <w:headerReference w:type="default" r:id="rId10"/>
-          <w:footerReference w:type="even" r:id="rId11"/>
-          <w:footerReference w:type="default" r:id="rId12"/>
-          <w:headerReference w:type="first" r:id="rId13"/>
-          <w:footerReference w:type="first" r:id="rId14"/>
+          <w:headerReference w:type="default" r:id="rId9"/>
+          <w:footerReference w:type="even" r:id="rId10"/>
+          <w:footerReference w:type="default" r:id="rId11"/>
+          <w:headerReference w:type="first" r:id="rId12"/>
+          <w:footerReference w:type="first" r:id="rId13"/>
           <w:pgSz w:w="11907" w:h="16840" w:code="9"/>
           <w:pgMar w:top="839" w:right="1134" w:bottom="851" w:left="3686" w:header="567" w:footer="335" w:gutter="0"/>
           <w:pgNumType w:start="1"/>
@@ -254,7 +295,7 @@
     </w:p>
     <w:p>
       <w:pPr>
-        <w:pStyle w:val="BodyText"/>
+        <w:pStyle w:val="Corpsdetexte"/>
       </w:pPr>
       <w:bookmarkStart w:id="6" w:name="TOCTitle"/>
       <w:r>
@@ -278,7 +319,7 @@
           <w:insideV w:val="single" w:sz="4" w:space="0" w:color="auto"/>
         </w:tblBorders>
         <w:tblLayout w:type="fixed"/>
-        <w:tblLook w:val="0000" w:firstRow="0" w:lastRow="0" w:firstColumn="0" w:lastColumn="0" w:noHBand="0" w:noVBand="0"/>
+        <w:tblLook w:val="0000"/>
       </w:tblPr>
       <w:tblGrid>
         <w:gridCol w:w="2835"/>
@@ -453,8 +494,13 @@
             <w:shd w:val="clear" w:color="auto" w:fill="auto"/>
           </w:tcPr>
           <w:p>
+            <w:proofErr w:type="spellStart"/>
             <w:r>
-              <w:t>Editeur responsable</w:t>
+              <w:t>Editeur</w:t>
+            </w:r>
+            <w:proofErr w:type="spellEnd"/>
+            <w:r>
+              <w:t xml:space="preserve"> responsable</w:t>
             </w:r>
           </w:p>
         </w:tc>
@@ -480,12 +526,12 @@
     </w:tbl>
     <w:p>
       <w:pPr>
-        <w:pStyle w:val="BodyText"/>
+        <w:pStyle w:val="Corpsdetexte"/>
       </w:pPr>
     </w:p>
     <w:p>
       <w:pPr>
-        <w:pStyle w:val="BodyText"/>
+        <w:pStyle w:val="Corpsdetexte"/>
       </w:pPr>
       <w:r>
         <w:rPr>
@@ -507,7 +553,7 @@
           <w:insideV w:val="single" w:sz="4" w:space="0" w:color="auto"/>
         </w:tblBorders>
         <w:tblLayout w:type="fixed"/>
-        <w:tblLook w:val="0000" w:firstRow="0" w:lastRow="0" w:firstColumn="0" w:lastColumn="0" w:noHBand="0" w:noVBand="0"/>
+        <w:tblLook w:val="0000"/>
       </w:tblPr>
       <w:tblGrid>
         <w:gridCol w:w="3402"/>
@@ -643,12 +689,12 @@
     </w:tbl>
     <w:p>
       <w:pPr>
-        <w:pStyle w:val="BodyText"/>
+        <w:pStyle w:val="Corpsdetexte"/>
       </w:pPr>
     </w:p>
     <w:p>
       <w:pPr>
-        <w:pStyle w:val="BodyText"/>
+        <w:pStyle w:val="Corpsdetexte"/>
       </w:pPr>
       <w:r>
         <w:br w:type="page"/>
@@ -676,7 +722,7 @@
           <w:insideV w:val="single" w:sz="4" w:space="0" w:color="auto"/>
         </w:tblBorders>
         <w:tblLayout w:type="fixed"/>
-        <w:tblLook w:val="0000" w:firstRow="0" w:lastRow="0" w:firstColumn="0" w:lastColumn="0" w:noHBand="0" w:noVBand="0"/>
+        <w:tblLook w:val="0000"/>
       </w:tblPr>
       <w:tblGrid>
         <w:gridCol w:w="3402"/>
@@ -719,12 +765,14 @@
                 <w:b/>
               </w:rPr>
             </w:pPr>
+            <w:proofErr w:type="spellStart"/>
             <w:r>
               <w:rPr>
                 <w:b/>
               </w:rPr>
               <w:t>version.rév</w:t>
             </w:r>
+            <w:proofErr w:type="spellEnd"/>
           </w:p>
         </w:tc>
         <w:tc>
@@ -826,8 +874,13 @@
           </w:tcPr>
           <w:p>
             <w:r>
-              <w:t>Final revision</w:t>
+              <w:t xml:space="preserve">Final </w:t>
             </w:r>
+            <w:proofErr w:type="spellStart"/>
+            <w:r>
+              <w:t>revision</w:t>
+            </w:r>
+            <w:proofErr w:type="spellEnd"/>
           </w:p>
         </w:tc>
         <w:tc>
@@ -868,12 +921,12 @@
     </w:tbl>
     <w:p>
       <w:pPr>
-        <w:pStyle w:val="BodyText"/>
+        <w:pStyle w:val="Corpsdetexte"/>
       </w:pPr>
     </w:p>
     <w:p>
       <w:pPr>
-        <w:pStyle w:val="TOCHeading"/>
+        <w:pStyle w:val="En-ttedetabledesmatires"/>
       </w:pPr>
       <w:r>
         <w:br w:type="page"/>
@@ -894,7 +947,7 @@
     <w:bookmarkEnd w:id="9"/>
     <w:p>
       <w:pPr>
-        <w:pStyle w:val="TOC1"/>
+        <w:pStyle w:val="TM1"/>
         <w:rPr>
           <w:rFonts w:asciiTheme="minorHAnsi" w:eastAsiaTheme="minorEastAsia" w:hAnsiTheme="minorHAnsi" w:cstheme="minorBidi"/>
           <w:b w:val="0"/>
@@ -924,7 +977,7 @@
       <w:hyperlink w:anchor="_Toc402192113" w:history="1">
         <w:r>
           <w:rPr>
-            <w:rStyle w:val="Hyperlink"/>
+            <w:rStyle w:val="Lienhypertexte"/>
             <w:noProof/>
           </w:rPr>
           <w:t>Préambule</w:t>
@@ -981,7 +1034,7 @@
     </w:p>
     <w:p>
       <w:pPr>
-        <w:pStyle w:val="TOC1"/>
+        <w:pStyle w:val="TM1"/>
         <w:rPr>
           <w:rFonts w:asciiTheme="minorHAnsi" w:eastAsiaTheme="minorEastAsia" w:hAnsiTheme="minorHAnsi" w:cstheme="minorBidi"/>
           <w:b w:val="0"/>
@@ -993,7 +1046,7 @@
       <w:hyperlink w:anchor="_Toc402192114" w:history="1">
         <w:r>
           <w:rPr>
-            <w:rStyle w:val="Hyperlink"/>
+            <w:rStyle w:val="Lienhypertexte"/>
             <w:noProof/>
           </w:rPr>
           <w:t>1</w:t>
@@ -1010,7 +1063,7 @@
         </w:r>
         <w:r>
           <w:rPr>
-            <w:rStyle w:val="Hyperlink"/>
+            <w:rStyle w:val="Lienhypertexte"/>
             <w:noProof/>
           </w:rPr>
           <w:t>Check-list des opérations manuelles</w:t>
@@ -1067,7 +1120,7 @@
     </w:p>
     <w:p>
       <w:pPr>
-        <w:pStyle w:val="TOC2"/>
+        <w:pStyle w:val="TM2"/>
         <w:rPr>
           <w:rFonts w:asciiTheme="minorHAnsi" w:eastAsiaTheme="minorEastAsia" w:hAnsiTheme="minorHAnsi" w:cstheme="minorBidi"/>
           <w:sz w:val="22"/>
@@ -1078,7 +1131,7 @@
       <w:hyperlink w:anchor="_Toc402192115" w:history="1">
         <w:r>
           <w:rPr>
-            <w:rStyle w:val="Hyperlink"/>
+            <w:rStyle w:val="Lienhypertexte"/>
           </w:rPr>
           <w:t>1.1</w:t>
         </w:r>
@@ -1093,7 +1146,7 @@
         </w:r>
         <w:r>
           <w:rPr>
-            <w:rStyle w:val="Hyperlink"/>
+            <w:rStyle w:val="Lienhypertexte"/>
           </w:rPr>
           <w:t>Opérations manuelles</w:t>
         </w:r>
@@ -1142,7 +1195,7 @@
     </w:p>
     <w:p>
       <w:pPr>
-        <w:pStyle w:val="BodyText"/>
+        <w:pStyle w:val="Corpsdetexte"/>
         <w:spacing w:before="240"/>
         <w:rPr>
           <w:b/>
@@ -1185,7 +1238,7 @@
     </w:p>
     <w:p>
       <w:pPr>
-        <w:pStyle w:val="Heading1"/>
+        <w:pStyle w:val="Titre1"/>
       </w:pPr>
       <w:bookmarkStart w:id="12" w:name="_Toc408051682"/>
       <w:bookmarkStart w:id="13" w:name="_Toc255317068"/>
@@ -1203,7 +1256,7 @@
     </w:p>
     <w:p>
       <w:pPr>
-        <w:pStyle w:val="Heading2"/>
+        <w:pStyle w:val="Titre2"/>
       </w:pPr>
       <w:bookmarkStart w:id="15" w:name="_Toc402192115"/>
       <w:r>
@@ -1216,7 +1269,7 @@
     </w:p>
     <w:p>
       <w:pPr>
-        <w:pStyle w:val="BodyText"/>
+        <w:pStyle w:val="Corpsdetexte"/>
         <w:numPr>
           <w:ilvl w:val="0"/>
           <w:numId w:val="30"/>
@@ -1225,12 +1278,20 @@
         <w:jc w:val="both"/>
       </w:pPr>
       <w:r>
-        <w:t>Copie de l’UUID généré par l’application dans le champ « Identifiant global » de la donnée : Global Identifier, RS_Identifier ».</w:t>
+        <w:t xml:space="preserve">Copie de l’UUID généré par l’application dans le champ « Identifiant global » de la donnée : Global Identifier, </w:t>
+      </w:r>
+      <w:proofErr w:type="spellStart"/>
+      <w:r>
+        <w:t>RS_Identifier</w:t>
+      </w:r>
+      <w:proofErr w:type="spellEnd"/>
+      <w:r>
+        <w:t> ».</w:t>
       </w:r>
     </w:p>
     <w:p>
       <w:pPr>
-        <w:pStyle w:val="BodyText"/>
+        <w:pStyle w:val="Corpsdetexte"/>
         <w:numPr>
           <w:ilvl w:val="0"/>
           <w:numId w:val="30"/>
@@ -1239,12 +1300,20 @@
         <w:jc w:val="both"/>
       </w:pPr>
       <w:r>
-        <w:t>Modification de l’étendue spatiale sous forme textuelle et de la bounding box (grâce aux outils cartographiques disponibles) en fonction de la zone couverte par la donnée. L’étendue spatiale textuelle est également à ajouter au titre si une désambiguïsation est nécessaire (exemple un jeu de données identique mais propre des communes différentes)</w:t>
+        <w:t xml:space="preserve">Modification de l’étendue spatiale sous forme textuelle et de la </w:t>
+      </w:r>
+      <w:proofErr w:type="spellStart"/>
+      <w:r>
+        <w:t>bounding</w:t>
+      </w:r>
+      <w:proofErr w:type="spellEnd"/>
+      <w:r>
+        <w:t xml:space="preserve"> box (grâce aux outils cartographiques disponibles) en fonction de la zone couverte par la donnée. L’étendue spatiale textuelle est également à ajouter au titre si une désambiguïsation est nécessaire (exemple un jeu de données identique mais propre des communes différentes)</w:t>
       </w:r>
     </w:p>
     <w:p>
       <w:pPr>
-        <w:pStyle w:val="BodyText"/>
+        <w:pStyle w:val="Corpsdetexte"/>
         <w:numPr>
           <w:ilvl w:val="0"/>
           <w:numId w:val="30"/>
@@ -1253,12 +1322,20 @@
         <w:jc w:val="both"/>
       </w:pPr>
       <w:r>
-        <w:t>Lien avec les autres ressources/fiches (géodonnée, services et applications) grâce aux outils d’ajout de ressources en ligne</w:t>
+        <w:t>Lien avec les autres ressources/fiches (</w:t>
+      </w:r>
+      <w:proofErr w:type="spellStart"/>
+      <w:r>
+        <w:t>géodonnée</w:t>
+      </w:r>
+      <w:proofErr w:type="spellEnd"/>
+      <w:r>
+        <w:t>, services et applications) grâce aux outils d’ajout de ressources en ligne</w:t>
       </w:r>
     </w:p>
     <w:p>
       <w:pPr>
-        <w:pStyle w:val="BodyText"/>
+        <w:pStyle w:val="Corpsdetexte"/>
         <w:numPr>
           <w:ilvl w:val="0"/>
           <w:numId w:val="30"/>
@@ -1267,26 +1344,53 @@
         <w:jc w:val="both"/>
       </w:pPr>
       <w:r>
-        <w:t>Chargement des documents transmis par le producteur (exemple document word décrivant les attributs de la donnée ou le modèle de données)</w:t>
+        <w:t xml:space="preserve">Chargement des documents transmis par le producteur (exemple document </w:t>
+      </w:r>
+      <w:proofErr w:type="spellStart"/>
+      <w:r>
+        <w:t>word</w:t>
+      </w:r>
+      <w:proofErr w:type="spellEnd"/>
+      <w:r>
+        <w:t xml:space="preserve"> décrivant les attributs de la donnée ou le modèle de données)</w:t>
       </w:r>
     </w:p>
     <w:p>
       <w:pPr>
-        <w:pStyle w:val="BodyText"/>
+        <w:pStyle w:val="Corpsdetexte"/>
         <w:numPr>
           <w:ilvl w:val="0"/>
           <w:numId w:val="30"/>
         </w:numPr>
         <w:spacing w:line="360" w:lineRule="auto"/>
         <w:jc w:val="both"/>
+        <w:rPr>
+          <w:ins w:id="16" w:author="Vincent Bombaerts" w:date="2014-11-28T13:26:00Z"/>
+        </w:rPr>
       </w:pPr>
       <w:r>
         <w:t>Chargement de la vignette</w:t>
       </w:r>
     </w:p>
+    <w:p>
+      <w:pPr>
+        <w:pStyle w:val="Corpsdetexte"/>
+        <w:numPr>
+          <w:ilvl w:val="0"/>
+          <w:numId w:val="30"/>
+        </w:numPr>
+        <w:spacing w:line="360" w:lineRule="auto"/>
+        <w:jc w:val="both"/>
+      </w:pPr>
+      <w:ins w:id="17" w:author="Vincent Bombaerts" w:date="2014-11-28T13:27:00Z">
+        <w:r>
+          <w:t>Validation de la fiche de métadonnées avec les outils de validation de Metawal</w:t>
+        </w:r>
+      </w:ins>
+    </w:p>
     <w:sectPr>
-      <w:headerReference w:type="default" r:id="rId15"/>
-      <w:footerReference w:type="default" r:id="rId16"/>
+      <w:headerReference w:type="default" r:id="rId14"/>
+      <w:footerReference w:type="default" r:id="rId15"/>
       <w:pgSz w:w="11907" w:h="16840" w:code="9"/>
       <w:pgMar w:top="1440" w:right="1134" w:bottom="1440" w:left="1701" w:header="567" w:footer="567" w:gutter="0"/>
       <w:pgNumType w:start="1"/>
@@ -1298,7 +1402,7 @@
 </file>
 
 <file path=word/endnotes.xml><?xml version="1.0" encoding="utf-8"?>
-<w:endnotes xmlns:wpc="http://schemas.microsoft.com/office/word/2010/wordprocessingCanvas" xmlns:mc="http://schemas.openxmlformats.org/markup-compatibility/2006" xmlns:o="urn:schemas-microsoft-com:office:office" xmlns:r="http://schemas.openxmlformats.org/officeDocument/2006/relationships" xmlns:m="http://schemas.openxmlformats.org/officeDocument/2006/math" xmlns:v="urn:schemas-microsoft-com:vml" xmlns:wp14="http://schemas.microsoft.com/office/word/2010/wordprocessingDrawing" xmlns:wp="http://schemas.openxmlformats.org/drawingml/2006/wordprocessingDrawing" xmlns:w10="urn:schemas-microsoft-com:office:word" xmlns:w="http://schemas.openxmlformats.org/wordprocessingml/2006/main" xmlns:w14="http://schemas.microsoft.com/office/word/2010/wordml" xmlns:wpg="http://schemas.microsoft.com/office/word/2010/wordprocessingGroup" xmlns:wpi="http://schemas.microsoft.com/office/word/2010/wordprocessingInk" xmlns:wne="http://schemas.microsoft.com/office/word/2006/wordml" xmlns:wps="http://schemas.microsoft.com/office/word/2010/wordprocessingShape" mc:Ignorable="w14 wp14">
+<w:endnotes xmlns:ve="http://schemas.openxmlformats.org/markup-compatibility/2006" xmlns:o="urn:schemas-microsoft-com:office:office" xmlns:r="http://schemas.openxmlformats.org/officeDocument/2006/relationships" xmlns:m="http://schemas.openxmlformats.org/officeDocument/2006/math" xmlns:v="urn:schemas-microsoft-com:vml" xmlns:wp="http://schemas.openxmlformats.org/drawingml/2006/wordprocessingDrawing" xmlns:w10="urn:schemas-microsoft-com:office:word" xmlns:w="http://schemas.openxmlformats.org/wordprocessingml/2006/main" xmlns:wne="http://schemas.microsoft.com/office/word/2006/wordml">
   <w:endnote w:type="separator" w:id="-1">
     <w:p>
       <w:r>
@@ -1317,50 +1421,50 @@
 </file>
 
 <file path=word/footer1.xml><?xml version="1.0" encoding="utf-8"?>
-<w:ftr xmlns:wpc="http://schemas.microsoft.com/office/word/2010/wordprocessingCanvas" xmlns:mc="http://schemas.openxmlformats.org/markup-compatibility/2006" xmlns:o="urn:schemas-microsoft-com:office:office" xmlns:r="http://schemas.openxmlformats.org/officeDocument/2006/relationships" xmlns:m="http://schemas.openxmlformats.org/officeDocument/2006/math" xmlns:v="urn:schemas-microsoft-com:vml" xmlns:wp14="http://schemas.microsoft.com/office/word/2010/wordprocessingDrawing" xmlns:wp="http://schemas.openxmlformats.org/drawingml/2006/wordprocessingDrawing" xmlns:w10="urn:schemas-microsoft-com:office:word" xmlns:w="http://schemas.openxmlformats.org/wordprocessingml/2006/main" xmlns:w14="http://schemas.microsoft.com/office/word/2010/wordml" xmlns:wpg="http://schemas.microsoft.com/office/word/2010/wordprocessingGroup" xmlns:wpi="http://schemas.microsoft.com/office/word/2010/wordprocessingInk" xmlns:wne="http://schemas.microsoft.com/office/word/2006/wordml" xmlns:wps="http://schemas.microsoft.com/office/word/2010/wordprocessingShape" mc:Ignorable="w14 wp14">
+<w:ftr xmlns:ve="http://schemas.openxmlformats.org/markup-compatibility/2006" xmlns:o="urn:schemas-microsoft-com:office:office" xmlns:r="http://schemas.openxmlformats.org/officeDocument/2006/relationships" xmlns:m="http://schemas.openxmlformats.org/officeDocument/2006/math" xmlns:v="urn:schemas-microsoft-com:vml" xmlns:wp="http://schemas.openxmlformats.org/drawingml/2006/wordprocessingDrawing" xmlns:w10="urn:schemas-microsoft-com:office:word" xmlns:w="http://schemas.openxmlformats.org/wordprocessingml/2006/main" xmlns:wne="http://schemas.microsoft.com/office/word/2006/wordml">
   <w:p>
     <w:pPr>
-      <w:pStyle w:val="Footer"/>
+      <w:pStyle w:val="Pieddepage"/>
       <w:framePr w:wrap="around" w:vAnchor="text" w:hAnchor="margin" w:xAlign="right" w:y="1"/>
       <w:rPr>
-        <w:rStyle w:val="PageNumber"/>
+        <w:rStyle w:val="Numrodepage"/>
       </w:rPr>
     </w:pPr>
     <w:r>
       <w:rPr>
-        <w:rStyle w:val="PageNumber"/>
+        <w:rStyle w:val="Numrodepage"/>
       </w:rPr>
       <w:fldChar w:fldCharType="begin"/>
     </w:r>
     <w:r>
       <w:rPr>
-        <w:rStyle w:val="PageNumber"/>
+        <w:rStyle w:val="Numrodepage"/>
       </w:rPr>
       <w:instrText xml:space="preserve">PAGE  </w:instrText>
     </w:r>
     <w:r>
       <w:rPr>
-        <w:rStyle w:val="PageNumber"/>
+        <w:rStyle w:val="Numrodepage"/>
       </w:rPr>
       <w:fldChar w:fldCharType="separate"/>
     </w:r>
     <w:r>
       <w:rPr>
-        <w:rStyle w:val="PageNumber"/>
+        <w:rStyle w:val="Numrodepage"/>
         <w:noProof/>
       </w:rPr>
       <w:t>4</w:t>
     </w:r>
     <w:r>
       <w:rPr>
-        <w:rStyle w:val="PageNumber"/>
+        <w:rStyle w:val="Numrodepage"/>
       </w:rPr>
       <w:fldChar w:fldCharType="end"/>
     </w:r>
   </w:p>
   <w:p>
     <w:pPr>
-      <w:pStyle w:val="Footer"/>
+      <w:pStyle w:val="Pieddepage"/>
       <w:ind w:right="360"/>
     </w:pPr>
   </w:p>
@@ -1368,10 +1472,10 @@
 </file>
 
 <file path=word/footer2.xml><?xml version="1.0" encoding="utf-8"?>
-<w:ftr xmlns:wpc="http://schemas.microsoft.com/office/word/2010/wordprocessingCanvas" xmlns:mc="http://schemas.openxmlformats.org/markup-compatibility/2006" xmlns:o="urn:schemas-microsoft-com:office:office" xmlns:r="http://schemas.openxmlformats.org/officeDocument/2006/relationships" xmlns:m="http://schemas.openxmlformats.org/officeDocument/2006/math" xmlns:v="urn:schemas-microsoft-com:vml" xmlns:wp14="http://schemas.microsoft.com/office/word/2010/wordprocessingDrawing" xmlns:wp="http://schemas.openxmlformats.org/drawingml/2006/wordprocessingDrawing" xmlns:w10="urn:schemas-microsoft-com:office:word" xmlns:w="http://schemas.openxmlformats.org/wordprocessingml/2006/main" xmlns:w14="http://schemas.microsoft.com/office/word/2010/wordml" xmlns:wpg="http://schemas.microsoft.com/office/word/2010/wordprocessingGroup" xmlns:wpi="http://schemas.microsoft.com/office/word/2010/wordprocessingInk" xmlns:wne="http://schemas.microsoft.com/office/word/2006/wordml" xmlns:wps="http://schemas.microsoft.com/office/word/2010/wordprocessingShape" mc:Ignorable="w14 wp14">
+<w:ftr xmlns:ve="http://schemas.openxmlformats.org/markup-compatibility/2006" xmlns:o="urn:schemas-microsoft-com:office:office" xmlns:r="http://schemas.openxmlformats.org/officeDocument/2006/relationships" xmlns:m="http://schemas.openxmlformats.org/officeDocument/2006/math" xmlns:v="urn:schemas-microsoft-com:vml" xmlns:wp="http://schemas.openxmlformats.org/drawingml/2006/wordprocessingDrawing" xmlns:w10="urn:schemas-microsoft-com:office:word" xmlns:w="http://schemas.openxmlformats.org/wordprocessingml/2006/main" xmlns:wne="http://schemas.microsoft.com/office/word/2006/wordml">
   <w:p>
     <w:pPr>
-      <w:pStyle w:val="Footer"/>
+      <w:pStyle w:val="Pieddepage"/>
       <w:pBdr>
         <w:top w:val="none" w:sz="0" w:space="0" w:color="auto"/>
       </w:pBdr>
@@ -1381,10 +1485,10 @@
 </file>
 
 <file path=word/footer3.xml><?xml version="1.0" encoding="utf-8"?>
-<w:ftr xmlns:wpc="http://schemas.microsoft.com/office/word/2010/wordprocessingCanvas" xmlns:mc="http://schemas.openxmlformats.org/markup-compatibility/2006" xmlns:o="urn:schemas-microsoft-com:office:office" xmlns:r="http://schemas.openxmlformats.org/officeDocument/2006/relationships" xmlns:m="http://schemas.openxmlformats.org/officeDocument/2006/math" xmlns:v="urn:schemas-microsoft-com:vml" xmlns:wp14="http://schemas.microsoft.com/office/word/2010/wordprocessingDrawing" xmlns:wp="http://schemas.openxmlformats.org/drawingml/2006/wordprocessingDrawing" xmlns:w10="urn:schemas-microsoft-com:office:word" xmlns:w="http://schemas.openxmlformats.org/wordprocessingml/2006/main" xmlns:w14="http://schemas.microsoft.com/office/word/2010/wordml" xmlns:wpg="http://schemas.microsoft.com/office/word/2010/wordprocessingGroup" xmlns:wpi="http://schemas.microsoft.com/office/word/2010/wordprocessingInk" xmlns:wne="http://schemas.microsoft.com/office/word/2006/wordml" xmlns:wps="http://schemas.microsoft.com/office/word/2010/wordprocessingShape" mc:Ignorable="w14 wp14">
+<w:ftr xmlns:ve="http://schemas.openxmlformats.org/markup-compatibility/2006" xmlns:o="urn:schemas-microsoft-com:office:office" xmlns:r="http://schemas.openxmlformats.org/officeDocument/2006/relationships" xmlns:m="http://schemas.openxmlformats.org/officeDocument/2006/math" xmlns:v="urn:schemas-microsoft-com:vml" xmlns:wp="http://schemas.openxmlformats.org/drawingml/2006/wordprocessingDrawing" xmlns:w10="urn:schemas-microsoft-com:office:word" xmlns:w="http://schemas.openxmlformats.org/wordprocessingml/2006/main" xmlns:wne="http://schemas.microsoft.com/office/word/2006/wordml">
   <w:p>
     <w:pPr>
-      <w:pStyle w:val="Footer"/>
+      <w:pStyle w:val="Pieddepage"/>
       <w:pBdr>
         <w:top w:val="none" w:sz="0" w:space="0" w:color="auto"/>
       </w:pBdr>
@@ -1394,17 +1498,19 @@
 </file>
 
 <file path=word/footer4.xml><?xml version="1.0" encoding="utf-8"?>
-<w:ftr xmlns:wpc="http://schemas.microsoft.com/office/word/2010/wordprocessingCanvas" xmlns:mc="http://schemas.openxmlformats.org/markup-compatibility/2006" xmlns:o="urn:schemas-microsoft-com:office:office" xmlns:r="http://schemas.openxmlformats.org/officeDocument/2006/relationships" xmlns:m="http://schemas.openxmlformats.org/officeDocument/2006/math" xmlns:v="urn:schemas-microsoft-com:vml" xmlns:wp14="http://schemas.microsoft.com/office/word/2010/wordprocessingDrawing" xmlns:wp="http://schemas.openxmlformats.org/drawingml/2006/wordprocessingDrawing" xmlns:w10="urn:schemas-microsoft-com:office:word" xmlns:w="http://schemas.openxmlformats.org/wordprocessingml/2006/main" xmlns:w14="http://schemas.microsoft.com/office/word/2010/wordml" xmlns:wpg="http://schemas.microsoft.com/office/word/2010/wordprocessingGroup" xmlns:wpi="http://schemas.microsoft.com/office/word/2010/wordprocessingInk" xmlns:wne="http://schemas.microsoft.com/office/word/2006/wordml" xmlns:wps="http://schemas.microsoft.com/office/word/2010/wordprocessingShape" mc:Ignorable="w14 wp14">
+<w:ftr xmlns:ve="http://schemas.openxmlformats.org/markup-compatibility/2006" xmlns:o="urn:schemas-microsoft-com:office:office" xmlns:r="http://schemas.openxmlformats.org/officeDocument/2006/relationships" xmlns:m="http://schemas.openxmlformats.org/officeDocument/2006/math" xmlns:v="urn:schemas-microsoft-com:vml" xmlns:wp="http://schemas.openxmlformats.org/drawingml/2006/wordprocessingDrawing" xmlns:w10="urn:schemas-microsoft-com:office:word" xmlns:w="http://schemas.openxmlformats.org/wordprocessingml/2006/main" xmlns:wne="http://schemas.microsoft.com/office/word/2006/wordml">
   <w:p>
     <w:pPr>
-      <w:pStyle w:val="Footer"/>
+      <w:pStyle w:val="Pieddepage"/>
       <w:jc w:val="right"/>
     </w:pPr>
-    <w:bookmarkStart w:id="17" w:name="FooterPage"/>
+    <w:bookmarkStart w:id="19" w:name="FooterPage"/>
+    <w:proofErr w:type="gramStart"/>
     <w:r>
       <w:t>page</w:t>
     </w:r>
-    <w:bookmarkEnd w:id="17"/>
+    <w:bookmarkEnd w:id="19"/>
+    <w:proofErr w:type="gramEnd"/>
     <w:r>
       <w:t xml:space="preserve">  </w:t>
     </w:r>
@@ -1421,7 +1527,7 @@
       <w:rPr>
         <w:noProof/>
       </w:rPr>
-      <w:t>3</w:t>
+      <w:t>5</w:t>
     </w:r>
     <w:r>
       <w:fldChar w:fldCharType="end"/>
@@ -1455,7 +1561,7 @@
 </file>
 
 <file path=word/footnotes.xml><?xml version="1.0" encoding="utf-8"?>
-<w:footnotes xmlns:wpc="http://schemas.microsoft.com/office/word/2010/wordprocessingCanvas" xmlns:mc="http://schemas.openxmlformats.org/markup-compatibility/2006" xmlns:o="urn:schemas-microsoft-com:office:office" xmlns:r="http://schemas.openxmlformats.org/officeDocument/2006/relationships" xmlns:m="http://schemas.openxmlformats.org/officeDocument/2006/math" xmlns:v="urn:schemas-microsoft-com:vml" xmlns:wp14="http://schemas.microsoft.com/office/word/2010/wordprocessingDrawing" xmlns:wp="http://schemas.openxmlformats.org/drawingml/2006/wordprocessingDrawing" xmlns:w10="urn:schemas-microsoft-com:office:word" xmlns:w="http://schemas.openxmlformats.org/wordprocessingml/2006/main" xmlns:w14="http://schemas.microsoft.com/office/word/2010/wordml" xmlns:wpg="http://schemas.microsoft.com/office/word/2010/wordprocessingGroup" xmlns:wpi="http://schemas.microsoft.com/office/word/2010/wordprocessingInk" xmlns:wne="http://schemas.microsoft.com/office/word/2006/wordml" xmlns:wps="http://schemas.microsoft.com/office/word/2010/wordprocessingShape" mc:Ignorable="w14 wp14">
+<w:footnotes xmlns:ve="http://schemas.openxmlformats.org/markup-compatibility/2006" xmlns:o="urn:schemas-microsoft-com:office:office" xmlns:r="http://schemas.openxmlformats.org/officeDocument/2006/relationships" xmlns:m="http://schemas.openxmlformats.org/officeDocument/2006/math" xmlns:v="urn:schemas-microsoft-com:vml" xmlns:wp="http://schemas.openxmlformats.org/drawingml/2006/wordprocessingDrawing" xmlns:w10="urn:schemas-microsoft-com:office:word" xmlns:w="http://schemas.openxmlformats.org/wordprocessingml/2006/main" xmlns:wne="http://schemas.microsoft.com/office/word/2006/wordml">
   <w:footnote w:type="separator" w:id="-1">
     <w:p>
       <w:r>
@@ -1474,10 +1580,10 @@
 </file>
 
 <file path=word/header1.xml><?xml version="1.0" encoding="utf-8"?>
-<w:hdr xmlns:wpc="http://schemas.microsoft.com/office/word/2010/wordprocessingCanvas" xmlns:mc="http://schemas.openxmlformats.org/markup-compatibility/2006" xmlns:o="urn:schemas-microsoft-com:office:office" xmlns:r="http://schemas.openxmlformats.org/officeDocument/2006/relationships" xmlns:m="http://schemas.openxmlformats.org/officeDocument/2006/math" xmlns:v="urn:schemas-microsoft-com:vml" xmlns:wp14="http://schemas.microsoft.com/office/word/2010/wordprocessingDrawing" xmlns:wp="http://schemas.openxmlformats.org/drawingml/2006/wordprocessingDrawing" xmlns:w10="urn:schemas-microsoft-com:office:word" xmlns:w="http://schemas.openxmlformats.org/wordprocessingml/2006/main" xmlns:w14="http://schemas.microsoft.com/office/word/2010/wordml" xmlns:wpg="http://schemas.microsoft.com/office/word/2010/wordprocessingGroup" xmlns:wpi="http://schemas.microsoft.com/office/word/2010/wordprocessingInk" xmlns:wne="http://schemas.microsoft.com/office/word/2006/wordml" xmlns:wps="http://schemas.microsoft.com/office/word/2010/wordprocessingShape" mc:Ignorable="w14 wp14">
+<w:hdr xmlns:ve="http://schemas.openxmlformats.org/markup-compatibility/2006" xmlns:o="urn:schemas-microsoft-com:office:office" xmlns:r="http://schemas.openxmlformats.org/officeDocument/2006/relationships" xmlns:m="http://schemas.openxmlformats.org/officeDocument/2006/math" xmlns:v="urn:schemas-microsoft-com:vml" xmlns:wp="http://schemas.openxmlformats.org/drawingml/2006/wordprocessingDrawing" xmlns:w10="urn:schemas-microsoft-com:office:word" xmlns:w="http://schemas.openxmlformats.org/wordprocessingml/2006/main" xmlns:wne="http://schemas.microsoft.com/office/word/2006/wordml">
   <w:p>
     <w:pPr>
-      <w:pStyle w:val="Header"/>
+      <w:pStyle w:val="En-tte"/>
       <w:pBdr>
         <w:bottom w:val="single" w:sz="6" w:space="0" w:color="auto"/>
       </w:pBdr>
@@ -1494,16 +1600,11 @@
   </w:p>
   <w:tbl>
     <w:tblPr>
-      <w:tblStyle w:val="TableGrid"/>
       <w:tblW w:w="0" w:type="auto"/>
       <w:tblBorders>
-        <w:top w:val="none" w:sz="0" w:space="0" w:color="auto"/>
-        <w:left w:val="none" w:sz="0" w:space="0" w:color="auto"/>
-        <w:bottom w:val="none" w:sz="0" w:space="0" w:color="auto"/>
-        <w:right w:val="none" w:sz="0" w:space="0" w:color="auto"/>
-        <w:insideV w:val="none" w:sz="0" w:space="0" w:color="auto"/>
+        <w:insideH w:val="single" w:sz="4" w:space="0" w:color="auto"/>
       </w:tblBorders>
-      <w:tblLook w:val="01E0" w:firstRow="1" w:lastRow="1" w:firstColumn="1" w:lastColumn="1" w:noHBand="0" w:noVBand="0"/>
+      <w:tblLook w:val="01E0"/>
     </w:tblPr>
     <w:tblGrid>
       <w:gridCol w:w="3535"/>
@@ -1516,7 +1617,7 @@
         </w:tcPr>
         <w:p>
           <w:pPr>
-            <w:pStyle w:val="Header"/>
+            <w:pStyle w:val="En-tte"/>
             <w:pBdr>
               <w:bottom w:val="none" w:sz="0" w:space="0" w:color="auto"/>
             </w:pBdr>
@@ -1524,11 +1625,19 @@
               <w:lang w:val="nl-BE"/>
             </w:rPr>
           </w:pPr>
+          <w:proofErr w:type="spellStart"/>
           <w:r>
             <w:rPr>
               <w:lang w:val="nl-BE"/>
             </w:rPr>
-            <w:t>Gim nv</w:t>
+            <w:t>Gim</w:t>
+          </w:r>
+          <w:proofErr w:type="spellEnd"/>
+          <w:r>
+            <w:rPr>
+              <w:lang w:val="nl-BE"/>
+            </w:rPr>
+            <w:t xml:space="preserve"> nv</w:t>
           </w:r>
         </w:p>
       </w:tc>
@@ -1538,7 +1647,7 @@
         </w:tcPr>
         <w:p>
           <w:pPr>
-            <w:pStyle w:val="Header"/>
+            <w:pStyle w:val="En-tte"/>
             <w:pBdr>
               <w:bottom w:val="none" w:sz="0" w:space="0" w:color="auto"/>
             </w:pBdr>
@@ -1548,6 +1657,7 @@
             </w:rPr>
           </w:pPr>
           <w:bookmarkStart w:id="5" w:name="HeaderSubject"/>
+          <w:proofErr w:type="spellStart"/>
           <w:r>
             <w:rPr>
               <w:lang w:val="nl-BE"/>
@@ -1555,13 +1665,14 @@
             <w:t>HeaderSubject</w:t>
           </w:r>
           <w:bookmarkEnd w:id="5"/>
+          <w:proofErr w:type="spellEnd"/>
         </w:p>
       </w:tc>
     </w:tr>
   </w:tbl>
   <w:p>
     <w:pPr>
-      <w:pStyle w:val="Header"/>
+      <w:pStyle w:val="En-tte"/>
       <w:rPr>
         <w:lang w:val="nl-BE"/>
       </w:rPr>
@@ -1571,10 +1682,10 @@
 </file>
 
 <file path=word/header2.xml><?xml version="1.0" encoding="utf-8"?>
-<w:hdr xmlns:wpc="http://schemas.microsoft.com/office/word/2010/wordprocessingCanvas" xmlns:mc="http://schemas.openxmlformats.org/markup-compatibility/2006" xmlns:o="urn:schemas-microsoft-com:office:office" xmlns:r="http://schemas.openxmlformats.org/officeDocument/2006/relationships" xmlns:m="http://schemas.openxmlformats.org/officeDocument/2006/math" xmlns:v="urn:schemas-microsoft-com:vml" xmlns:wp14="http://schemas.microsoft.com/office/word/2010/wordprocessingDrawing" xmlns:wp="http://schemas.openxmlformats.org/drawingml/2006/wordprocessingDrawing" xmlns:w10="urn:schemas-microsoft-com:office:word" xmlns:w="http://schemas.openxmlformats.org/wordprocessingml/2006/main" xmlns:w14="http://schemas.microsoft.com/office/word/2010/wordml" xmlns:wpg="http://schemas.microsoft.com/office/word/2010/wordprocessingGroup" xmlns:wpi="http://schemas.microsoft.com/office/word/2010/wordprocessingInk" xmlns:wne="http://schemas.microsoft.com/office/word/2006/wordml" xmlns:wps="http://schemas.microsoft.com/office/word/2010/wordprocessingShape" mc:Ignorable="w14 wp14">
+<w:hdr xmlns:ve="http://schemas.openxmlformats.org/markup-compatibility/2006" xmlns:o="urn:schemas-microsoft-com:office:office" xmlns:r="http://schemas.openxmlformats.org/officeDocument/2006/relationships" xmlns:m="http://schemas.openxmlformats.org/officeDocument/2006/math" xmlns:v="urn:schemas-microsoft-com:vml" xmlns:wp="http://schemas.openxmlformats.org/drawingml/2006/wordprocessingDrawing" xmlns:w10="urn:schemas-microsoft-com:office:word" xmlns:w="http://schemas.openxmlformats.org/wordprocessingml/2006/main" xmlns:wne="http://schemas.microsoft.com/office/word/2006/wordml">
   <w:p>
     <w:pPr>
-      <w:pStyle w:val="Header"/>
+      <w:pStyle w:val="En-tte"/>
       <w:pBdr>
         <w:bottom w:val="none" w:sz="0" w:space="0" w:color="auto"/>
       </w:pBdr>
@@ -1590,22 +1701,16 @@
 </file>
 
 <file path=word/header3.xml><?xml version="1.0" encoding="utf-8"?>
-<w:hdr xmlns:wpc="http://schemas.microsoft.com/office/word/2010/wordprocessingCanvas" xmlns:mc="http://schemas.openxmlformats.org/markup-compatibility/2006" xmlns:o="urn:schemas-microsoft-com:office:office" xmlns:r="http://schemas.openxmlformats.org/officeDocument/2006/relationships" xmlns:m="http://schemas.openxmlformats.org/officeDocument/2006/math" xmlns:v="urn:schemas-microsoft-com:vml" xmlns:wp14="http://schemas.microsoft.com/office/word/2010/wordprocessingDrawing" xmlns:wp="http://schemas.openxmlformats.org/drawingml/2006/wordprocessingDrawing" xmlns:w10="urn:schemas-microsoft-com:office:word" xmlns:w="http://schemas.openxmlformats.org/wordprocessingml/2006/main" xmlns:w14="http://schemas.microsoft.com/office/word/2010/wordml" xmlns:wpg="http://schemas.microsoft.com/office/word/2010/wordprocessingGroup" xmlns:wpi="http://schemas.microsoft.com/office/word/2010/wordprocessingInk" xmlns:wne="http://schemas.microsoft.com/office/word/2006/wordml" xmlns:wps="http://schemas.microsoft.com/office/word/2010/wordprocessingShape" mc:Ignorable="w14 wp14">
+<w:hdr xmlns:ve="http://schemas.openxmlformats.org/markup-compatibility/2006" xmlns:o="urn:schemas-microsoft-com:office:office" xmlns:r="http://schemas.openxmlformats.org/officeDocument/2006/relationships" xmlns:m="http://schemas.openxmlformats.org/officeDocument/2006/math" xmlns:v="urn:schemas-microsoft-com:vml" xmlns:wp="http://schemas.openxmlformats.org/drawingml/2006/wordprocessingDrawing" xmlns:w10="urn:schemas-microsoft-com:office:word" xmlns:w="http://schemas.openxmlformats.org/wordprocessingml/2006/main" xmlns:wne="http://schemas.microsoft.com/office/word/2006/wordml">
   <w:tbl>
     <w:tblPr>
-      <w:tblStyle w:val="TableGrid"/>
       <w:tblpPr w:leftFromText="180" w:rightFromText="180" w:vertAnchor="text" w:tblpY="1"/>
       <w:tblOverlap w:val="never"/>
       <w:tblW w:w="9270" w:type="dxa"/>
       <w:tblBorders>
-        <w:top w:val="none" w:sz="0" w:space="0" w:color="auto"/>
-        <w:left w:val="none" w:sz="0" w:space="0" w:color="auto"/>
         <w:bottom w:val="single" w:sz="6" w:space="0" w:color="auto"/>
-        <w:right w:val="none" w:sz="0" w:space="0" w:color="auto"/>
-        <w:insideH w:val="none" w:sz="0" w:space="0" w:color="auto"/>
-        <w:insideV w:val="none" w:sz="0" w:space="0" w:color="auto"/>
       </w:tblBorders>
-      <w:tblLook w:val="01E0" w:firstRow="1" w:lastRow="1" w:firstColumn="1" w:lastColumn="1" w:noHBand="0" w:noVBand="0"/>
+      <w:tblLook w:val="01E0"/>
     </w:tblPr>
     <w:tblGrid>
       <w:gridCol w:w="4626"/>
@@ -1618,7 +1723,7 @@
         </w:tcPr>
         <w:p>
           <w:pPr>
-            <w:pStyle w:val="Header"/>
+            <w:pStyle w:val="En-tte"/>
             <w:pBdr>
               <w:bottom w:val="none" w:sz="0" w:space="0" w:color="auto"/>
             </w:pBdr>
@@ -1663,7 +1768,7 @@
         </w:tcPr>
         <w:p>
           <w:pPr>
-            <w:pStyle w:val="Header"/>
+            <w:pStyle w:val="En-tte"/>
             <w:pBdr>
               <w:bottom w:val="none" w:sz="0" w:space="0" w:color="auto"/>
             </w:pBdr>
@@ -1672,17 +1777,39 @@
               <w:lang w:val="fr-BE"/>
             </w:rPr>
           </w:pPr>
-          <w:bookmarkStart w:id="16" w:name="HeaderSubject2"/>
+          <w:bookmarkStart w:id="18" w:name="HeaderSubject2"/>
           <w:r>
             <w:rPr>
               <w:lang w:val="fr-BE"/>
             </w:rPr>
-            <w:t xml:space="preserve">Doc ref.: </w:t>
+            <w:t xml:space="preserve">Doc </w:t>
+          </w:r>
+          <w:proofErr w:type="spellStart"/>
+          <w:proofErr w:type="gramStart"/>
+          <w:r>
+            <w:rPr>
+              <w:lang w:val="fr-BE"/>
+            </w:rPr>
+            <w:t>ref</w:t>
+          </w:r>
+          <w:proofErr w:type="spellEnd"/>
+          <w:r>
+            <w:rPr>
+              <w:lang w:val="fr-BE"/>
+            </w:rPr>
+            <w:t>.:</w:t>
+          </w:r>
+          <w:proofErr w:type="gramEnd"/>
+          <w:r>
+            <w:rPr>
+              <w:lang w:val="fr-BE"/>
+            </w:rPr>
+            <w:t xml:space="preserve"> </w:t>
           </w:r>
         </w:p>
         <w:p>
           <w:pPr>
-            <w:pStyle w:val="Header"/>
+            <w:pStyle w:val="En-tte"/>
             <w:pBdr>
               <w:bottom w:val="none" w:sz="0" w:space="0" w:color="auto"/>
             </w:pBdr>
@@ -1700,7 +1827,7 @@
         </w:p>
         <w:p>
           <w:pPr>
-            <w:pStyle w:val="Header"/>
+            <w:pStyle w:val="En-tte"/>
             <w:pBdr>
               <w:bottom w:val="none" w:sz="0" w:space="0" w:color="auto"/>
             </w:pBdr>
@@ -1718,7 +1845,7 @@
         </w:p>
         <w:p>
           <w:pPr>
-            <w:pStyle w:val="Header"/>
+            <w:pStyle w:val="En-tte"/>
             <w:pBdr>
               <w:bottom w:val="none" w:sz="0" w:space="0" w:color="auto"/>
             </w:pBdr>
@@ -1731,16 +1858,30 @@
             <w:rPr>
               <w:lang w:val="fr-BE"/>
             </w:rPr>
-            <w:t>Doc id: C130606/FDO/fdo/004</w:t>
+            <w:t>Doc id: C130606/FDO/</w:t>
           </w:r>
-          <w:bookmarkEnd w:id="16"/>
+          <w:proofErr w:type="spellStart"/>
+          <w:r>
+            <w:rPr>
+              <w:lang w:val="fr-BE"/>
+            </w:rPr>
+            <w:t>fdo</w:t>
+          </w:r>
+          <w:proofErr w:type="spellEnd"/>
+          <w:r>
+            <w:rPr>
+              <w:lang w:val="fr-BE"/>
+            </w:rPr>
+            <w:t>/004</w:t>
+          </w:r>
+          <w:bookmarkEnd w:id="18"/>
         </w:p>
       </w:tc>
     </w:tr>
   </w:tbl>
   <w:p>
     <w:pPr>
-      <w:pStyle w:val="Header"/>
+      <w:pStyle w:val="En-tte"/>
       <w:pBdr>
         <w:bottom w:val="none" w:sz="0" w:space="0" w:color="auto"/>
       </w:pBdr>
@@ -1754,7 +1895,7 @@
 </file>
 
 <file path=word/numbering.xml><?xml version="1.0" encoding="utf-8"?>
-<w:numbering xmlns:wpc="http://schemas.microsoft.com/office/word/2010/wordprocessingCanvas" xmlns:mc="http://schemas.openxmlformats.org/markup-compatibility/2006" xmlns:o="urn:schemas-microsoft-com:office:office" xmlns:r="http://schemas.openxmlformats.org/officeDocument/2006/relationships" xmlns:m="http://schemas.openxmlformats.org/officeDocument/2006/math" xmlns:v="urn:schemas-microsoft-com:vml" xmlns:wp14="http://schemas.microsoft.com/office/word/2010/wordprocessingDrawing" xmlns:wp="http://schemas.openxmlformats.org/drawingml/2006/wordprocessingDrawing" xmlns:w10="urn:schemas-microsoft-com:office:word" xmlns:w="http://schemas.openxmlformats.org/wordprocessingml/2006/main" xmlns:w14="http://schemas.microsoft.com/office/word/2010/wordml" xmlns:wpg="http://schemas.microsoft.com/office/word/2010/wordprocessingGroup" xmlns:wpi="http://schemas.microsoft.com/office/word/2010/wordprocessingInk" xmlns:wne="http://schemas.microsoft.com/office/word/2006/wordml" xmlns:wps="http://schemas.microsoft.com/office/word/2010/wordprocessingShape" mc:Ignorable="w14 wp14">
+<w:numbering xmlns:ve="http://schemas.openxmlformats.org/markup-compatibility/2006" xmlns:o="urn:schemas-microsoft-com:office:office" xmlns:r="http://schemas.openxmlformats.org/officeDocument/2006/relationships" xmlns:m="http://schemas.openxmlformats.org/officeDocument/2006/math" xmlns:v="urn:schemas-microsoft-com:vml" xmlns:wp="http://schemas.openxmlformats.org/drawingml/2006/wordprocessingDrawing" xmlns:w10="urn:schemas-microsoft-com:office:word" xmlns:w="http://schemas.openxmlformats.org/wordprocessingml/2006/main" xmlns:wne="http://schemas.microsoft.com/office/word/2006/wordml">
   <w:abstractNum w:abstractNumId="0">
     <w:nsid w:val="FFFFFF7E"/>
     <w:multiLevelType w:val="singleLevel"/>
@@ -1762,7 +1903,7 @@
     <w:lvl w:ilvl="0">
       <w:start w:val="1"/>
       <w:numFmt w:val="decimal"/>
-      <w:pStyle w:val="ListNumber3"/>
+      <w:pStyle w:val="Listenumros3"/>
       <w:lvlText w:val="%1."/>
       <w:lvlJc w:val="left"/>
       <w:pPr>
@@ -1780,7 +1921,7 @@
     <w:lvl w:ilvl="0">
       <w:start w:val="1"/>
       <w:numFmt w:val="decimal"/>
-      <w:pStyle w:val="ListNumber2"/>
+      <w:pStyle w:val="Listenumros2"/>
       <w:lvlText w:val="%1."/>
       <w:lvlJc w:val="left"/>
       <w:pPr>
@@ -1798,7 +1939,7 @@
     <w:lvl w:ilvl="0">
       <w:start w:val="1"/>
       <w:numFmt w:val="bullet"/>
-      <w:pStyle w:val="ListBullet3"/>
+      <w:pStyle w:val="Listepuces3"/>
       <w:lvlText w:val=""/>
       <w:lvlJc w:val="left"/>
       <w:pPr>
@@ -1819,7 +1960,7 @@
     <w:lvl w:ilvl="0">
       <w:start w:val="1"/>
       <w:numFmt w:val="bullet"/>
-      <w:pStyle w:val="ListBullet2"/>
+      <w:pStyle w:val="Listepuces2"/>
       <w:lvlText w:val=""/>
       <w:lvlJc w:val="left"/>
       <w:pPr>
@@ -1840,7 +1981,7 @@
     <w:lvl w:ilvl="0">
       <w:start w:val="1"/>
       <w:numFmt w:val="decimal"/>
-      <w:pStyle w:val="ListNumber"/>
+      <w:pStyle w:val="Listenumros"/>
       <w:lvlText w:val="%1."/>
       <w:lvlJc w:val="left"/>
       <w:pPr>
@@ -1858,7 +1999,7 @@
     <w:lvl w:ilvl="0">
       <w:start w:val="1"/>
       <w:numFmt w:val="bullet"/>
-      <w:pStyle w:val="ListBullet"/>
+      <w:pStyle w:val="Listepuces"/>
       <w:lvlText w:val=""/>
       <w:lvlJc w:val="left"/>
       <w:pPr>
@@ -1879,7 +2020,7 @@
     <w:lvl w:ilvl="0">
       <w:start w:val="1"/>
       <w:numFmt w:val="decimal"/>
-      <w:pStyle w:val="Heading1"/>
+      <w:pStyle w:val="Titre1"/>
       <w:lvlText w:val="%1"/>
       <w:lvlJc w:val="left"/>
       <w:pPr>
@@ -1892,7 +2033,7 @@
     <w:lvl w:ilvl="1">
       <w:start w:val="1"/>
       <w:numFmt w:val="decimal"/>
-      <w:pStyle w:val="Heading2"/>
+      <w:pStyle w:val="Titre2"/>
       <w:lvlText w:val="%1.%2"/>
       <w:lvlJc w:val="left"/>
       <w:pPr>
@@ -1905,7 +2046,7 @@
     <w:lvl w:ilvl="2">
       <w:start w:val="1"/>
       <w:numFmt w:val="decimal"/>
-      <w:pStyle w:val="Heading3"/>
+      <w:pStyle w:val="Titre3"/>
       <w:lvlText w:val="%1.%2.%3"/>
       <w:lvlJc w:val="left"/>
       <w:pPr>
@@ -1918,7 +2059,7 @@
     <w:lvl w:ilvl="3">
       <w:start w:val="1"/>
       <w:numFmt w:val="decimal"/>
-      <w:pStyle w:val="Heading4"/>
+      <w:pStyle w:val="Titre4"/>
       <w:lvlText w:val="%1.%2.%3.%4"/>
       <w:lvlJc w:val="left"/>
       <w:pPr>
@@ -1931,7 +2072,7 @@
     <w:lvl w:ilvl="4">
       <w:start w:val="1"/>
       <w:numFmt w:val="decimal"/>
-      <w:pStyle w:val="Heading5"/>
+      <w:pStyle w:val="Titre5"/>
       <w:lvlText w:val="%1.%2.%3.%4.%5"/>
       <w:lvlJc w:val="left"/>
       <w:pPr>
@@ -1944,7 +2085,7 @@
     <w:lvl w:ilvl="5">
       <w:start w:val="1"/>
       <w:numFmt w:val="none"/>
-      <w:pStyle w:val="Heading6"/>
+      <w:pStyle w:val="Titre6"/>
       <w:suff w:val="nothing"/>
       <w:lvlText w:val=""/>
       <w:lvlJc w:val="left"/>
@@ -1955,7 +2096,7 @@
     <w:lvl w:ilvl="6">
       <w:start w:val="1"/>
       <w:numFmt w:val="none"/>
-      <w:pStyle w:val="Heading7"/>
+      <w:pStyle w:val="Titre7"/>
       <w:suff w:val="nothing"/>
       <w:lvlText w:val=""/>
       <w:lvlJc w:val="left"/>
@@ -1966,7 +2107,7 @@
     <w:lvl w:ilvl="7">
       <w:start w:val="1"/>
       <w:numFmt w:val="none"/>
-      <w:pStyle w:val="Heading8"/>
+      <w:pStyle w:val="Titre8"/>
       <w:suff w:val="nothing"/>
       <w:lvlText w:val=""/>
       <w:lvlJc w:val="left"/>
@@ -1977,7 +2118,7 @@
     <w:lvl w:ilvl="8">
       <w:start w:val="1"/>
       <w:numFmt w:val="none"/>
-      <w:pStyle w:val="Heading9"/>
+      <w:pStyle w:val="Titre9"/>
       <w:suff w:val="nothing"/>
       <w:lvlText w:val=""/>
       <w:lvlJc w:val="left"/>
@@ -3125,12 +3266,12 @@
 </file>
 
 <file path=word/styles.xml><?xml version="1.0" encoding="utf-8"?>
-<w:styles xmlns:mc="http://schemas.openxmlformats.org/markup-compatibility/2006" xmlns:r="http://schemas.openxmlformats.org/officeDocument/2006/relationships" xmlns:w="http://schemas.openxmlformats.org/wordprocessingml/2006/main" xmlns:w14="http://schemas.microsoft.com/office/word/2010/wordml" mc:Ignorable="w14">
+<w:styles xmlns:r="http://schemas.openxmlformats.org/officeDocument/2006/relationships" xmlns:w="http://schemas.openxmlformats.org/wordprocessingml/2006/main">
   <w:docDefaults>
     <w:rPrDefault>
       <w:rPr>
         <w:rFonts w:ascii="Times New Roman" w:eastAsia="Times New Roman" w:hAnsi="Times New Roman" w:cs="Times New Roman"/>
-        <w:lang w:val="nl-BE" w:eastAsia="nl-BE" w:bidi="ar-SA"/>
+        <w:lang w:val="fr-BE" w:eastAsia="fr-BE" w:bidi="ar-SA"/>
       </w:rPr>
     </w:rPrDefault>
     <w:pPrDefault/>
@@ -3277,10 +3418,10 @@
       <w:lang w:val="fr-FR" w:eastAsia="nl-NL"/>
     </w:rPr>
   </w:style>
-  <w:style w:type="paragraph" w:styleId="Heading1">
+  <w:style w:type="paragraph" w:styleId="Titre1">
     <w:name w:val="heading 1"/>
     <w:basedOn w:val="Normal"/>
-    <w:next w:val="BodyText"/>
+    <w:next w:val="Corpsdetexte"/>
     <w:qFormat/>
     <w:rsid w:val="00721F4B"/>
     <w:pPr>
@@ -3303,10 +3444,10 @@
       <w:sz w:val="32"/>
     </w:rPr>
   </w:style>
-  <w:style w:type="paragraph" w:styleId="Heading2">
+  <w:style w:type="paragraph" w:styleId="Titre2">
     <w:name w:val="heading 2"/>
     <w:basedOn w:val="Normal"/>
-    <w:next w:val="BodyText"/>
+    <w:next w:val="Corpsdetexte"/>
     <w:qFormat/>
     <w:rsid w:val="00721F4B"/>
     <w:pPr>
@@ -3330,10 +3471,10 @@
       <w:sz w:val="24"/>
     </w:rPr>
   </w:style>
-  <w:style w:type="paragraph" w:styleId="Heading3">
+  <w:style w:type="paragraph" w:styleId="Titre3">
     <w:name w:val="heading 3"/>
     <w:basedOn w:val="Normal"/>
-    <w:next w:val="BodyText"/>
+    <w:next w:val="Corpsdetexte"/>
     <w:qFormat/>
     <w:rsid w:val="00721F4B"/>
     <w:pPr>
@@ -3356,10 +3497,10 @@
       <w:sz w:val="22"/>
     </w:rPr>
   </w:style>
-  <w:style w:type="paragraph" w:styleId="Heading4">
+  <w:style w:type="paragraph" w:styleId="Titre4">
     <w:name w:val="heading 4"/>
     <w:basedOn w:val="Normal"/>
-    <w:next w:val="BodyText"/>
+    <w:next w:val="Corpsdetexte"/>
     <w:qFormat/>
     <w:rsid w:val="00721F4B"/>
     <w:pPr>
@@ -3383,11 +3524,12 @@
       <w:sz w:val="22"/>
     </w:rPr>
   </w:style>
-  <w:style w:type="paragraph" w:styleId="Heading5">
+  <w:style w:type="paragraph" w:styleId="Titre5">
     <w:name w:val="heading 5"/>
     <w:basedOn w:val="Normal"/>
-    <w:next w:val="BodyText"/>
+    <w:next w:val="Corpsdetexte"/>
     <w:qFormat/>
+    <w:rsid w:val="00DE082B"/>
     <w:pPr>
       <w:numPr>
         <w:ilvl w:val="4"/>
@@ -3406,10 +3548,10 @@
       <w:i/>
     </w:rPr>
   </w:style>
-  <w:style w:type="paragraph" w:styleId="Heading6">
+  <w:style w:type="paragraph" w:styleId="Titre6">
     <w:name w:val="heading 6"/>
     <w:basedOn w:val="Normal"/>
-    <w:next w:val="BodyText"/>
+    <w:next w:val="Corpsdetexte"/>
     <w:qFormat/>
     <w:rsid w:val="00721F4B"/>
     <w:pPr>
@@ -3427,10 +3569,10 @@
       <w:sz w:val="22"/>
     </w:rPr>
   </w:style>
-  <w:style w:type="paragraph" w:styleId="Heading7">
+  <w:style w:type="paragraph" w:styleId="Titre7">
     <w:name w:val="heading 7"/>
     <w:basedOn w:val="Normal"/>
-    <w:next w:val="BodyText"/>
+    <w:next w:val="Corpsdetexte"/>
     <w:qFormat/>
     <w:rsid w:val="00721F4B"/>
     <w:pPr>
@@ -3450,11 +3592,12 @@
       <w:sz w:val="22"/>
     </w:rPr>
   </w:style>
-  <w:style w:type="paragraph" w:styleId="Heading8">
+  <w:style w:type="paragraph" w:styleId="Titre8">
     <w:name w:val="heading 8"/>
     <w:basedOn w:val="Normal"/>
-    <w:next w:val="BodyText"/>
+    <w:next w:val="Corpsdetexte"/>
     <w:qFormat/>
+    <w:rsid w:val="00DE082B"/>
     <w:pPr>
       <w:keepNext/>
       <w:keepLines/>
@@ -3469,11 +3612,12 @@
       <w:b/>
     </w:rPr>
   </w:style>
-  <w:style w:type="paragraph" w:styleId="Heading9">
+  <w:style w:type="paragraph" w:styleId="Titre9">
     <w:name w:val="heading 9"/>
     <w:basedOn w:val="Normal"/>
-    <w:next w:val="BodyText"/>
+    <w:next w:val="Corpsdetexte"/>
     <w:qFormat/>
+    <w:rsid w:val="00DE082B"/>
     <w:pPr>
       <w:keepNext/>
       <w:keepLines/>
@@ -3489,17 +3633,18 @@
       <w:i/>
     </w:rPr>
   </w:style>
-  <w:style w:type="character" w:default="1" w:styleId="DefaultParagraphFont">
+  <w:style w:type="character" w:default="1" w:styleId="Policepardfaut">
     <w:name w:val="Default Paragraph Font"/>
     <w:uiPriority w:val="1"/>
     <w:semiHidden/>
     <w:unhideWhenUsed/>
   </w:style>
-  <w:style w:type="table" w:default="1" w:styleId="TableNormal">
+  <w:style w:type="table" w:default="1" w:styleId="TableauNormal">
     <w:name w:val="Normal Table"/>
     <w:uiPriority w:val="99"/>
     <w:semiHidden/>
     <w:unhideWhenUsed/>
+    <w:qFormat/>
     <w:tblPr>
       <w:tblInd w:w="0" w:type="dxa"/>
       <w:tblCellMar>
@@ -3510,7 +3655,7 @@
       </w:tblCellMar>
     </w:tblPr>
   </w:style>
-  <w:style w:type="numbering" w:default="1" w:styleId="NoList">
+  <w:style w:type="numbering" w:default="1" w:styleId="Aucuneliste">
     <w:name w:val="No List"/>
     <w:uiPriority w:val="99"/>
     <w:semiHidden/>
@@ -3519,7 +3664,8 @@
   <w:style w:type="paragraph" w:customStyle="1" w:styleId="HeadingBase">
     <w:name w:val="Heading Base"/>
     <w:basedOn w:val="Normal"/>
-    <w:next w:val="BodyText"/>
+    <w:next w:val="Corpsdetexte"/>
+    <w:rsid w:val="00DE082B"/>
     <w:pPr>
       <w:keepNext/>
       <w:tabs>
@@ -3532,24 +3678,27 @@
       <w:b/>
     </w:rPr>
   </w:style>
-  <w:style w:type="paragraph" w:styleId="BodyText">
+  <w:style w:type="paragraph" w:styleId="Corpsdetexte">
     <w:name w:val="Body Text"/>
     <w:basedOn w:val="Normal"/>
+    <w:rsid w:val="00DE082B"/>
     <w:pPr>
       <w:spacing w:after="120"/>
     </w:pPr>
   </w:style>
-  <w:style w:type="character" w:styleId="EndnoteReference">
+  <w:style w:type="character" w:styleId="Appeldenotedefin">
     <w:name w:val="endnote reference"/>
     <w:semiHidden/>
+    <w:rsid w:val="00DE082B"/>
     <w:rPr>
       <w:vertAlign w:val="superscript"/>
     </w:rPr>
   </w:style>
-  <w:style w:type="paragraph" w:styleId="EndnoteText">
+  <w:style w:type="paragraph" w:styleId="Notedefin">
     <w:name w:val="endnote text"/>
     <w:basedOn w:val="Normal"/>
     <w:semiHidden/>
+    <w:rsid w:val="00DE082B"/>
     <w:pPr>
       <w:tabs>
         <w:tab w:val="left" w:pos="187"/>
@@ -3558,9 +3707,10 @@
       <w:ind w:left="187" w:hanging="187"/>
     </w:pPr>
   </w:style>
-  <w:style w:type="paragraph" w:styleId="Footer">
+  <w:style w:type="paragraph" w:styleId="Pieddepage">
     <w:name w:val="footer"/>
     <w:basedOn w:val="Normal"/>
+    <w:rsid w:val="00DE082B"/>
     <w:pPr>
       <w:keepLines/>
       <w:pBdr>
@@ -3574,17 +3724,19 @@
       <w:sz w:val="16"/>
     </w:rPr>
   </w:style>
-  <w:style w:type="character" w:styleId="FootnoteReference">
+  <w:style w:type="character" w:styleId="Appelnotedebasdep">
     <w:name w:val="footnote reference"/>
     <w:semiHidden/>
+    <w:rsid w:val="00DE082B"/>
     <w:rPr>
       <w:vertAlign w:val="superscript"/>
     </w:rPr>
   </w:style>
-  <w:style w:type="paragraph" w:styleId="FootnoteText">
+  <w:style w:type="paragraph" w:styleId="Notedebasdepage">
     <w:name w:val="footnote text"/>
     <w:basedOn w:val="Normal"/>
     <w:semiHidden/>
+    <w:rsid w:val="00DE082B"/>
     <w:pPr>
       <w:tabs>
         <w:tab w:val="left" w:pos="187"/>
@@ -3593,9 +3745,10 @@
       <w:ind w:left="187" w:hanging="187"/>
     </w:pPr>
   </w:style>
-  <w:style w:type="paragraph" w:styleId="Header">
+  <w:style w:type="paragraph" w:styleId="En-tte">
     <w:name w:val="header"/>
     <w:basedOn w:val="Normal"/>
+    <w:rsid w:val="00DE082B"/>
     <w:pPr>
       <w:keepLines/>
       <w:pBdr>
@@ -3610,17 +3763,19 @@
       <w:sz w:val="16"/>
     </w:rPr>
   </w:style>
-  <w:style w:type="paragraph" w:styleId="List">
+  <w:style w:type="paragraph" w:styleId="Liste">
     <w:name w:val="List"/>
-    <w:basedOn w:val="BodyText"/>
+    <w:basedOn w:val="Corpsdetexte"/>
+    <w:rsid w:val="00DE082B"/>
     <w:pPr>
       <w:spacing w:before="60" w:after="60"/>
       <w:ind w:left="284" w:hanging="284"/>
     </w:pPr>
   </w:style>
-  <w:style w:type="paragraph" w:styleId="List2">
+  <w:style w:type="paragraph" w:styleId="Liste2">
     <w:name w:val="List 2"/>
-    <w:basedOn w:val="List"/>
+    <w:basedOn w:val="Liste"/>
+    <w:rsid w:val="00DE082B"/>
     <w:pPr>
       <w:ind w:firstLine="284"/>
     </w:pPr>
@@ -3628,7 +3783,8 @@
   <w:style w:type="paragraph" w:customStyle="1" w:styleId="Enclosure">
     <w:name w:val="Enclosure"/>
     <w:basedOn w:val="Normal"/>
-    <w:next w:val="BodyText"/>
+    <w:next w:val="Corpsdetexte"/>
+    <w:rsid w:val="00DE082B"/>
     <w:pPr>
       <w:tabs>
         <w:tab w:val="left" w:pos="993"/>
@@ -3637,9 +3793,10 @@
       <w:ind w:left="992" w:hanging="992"/>
     </w:pPr>
   </w:style>
-  <w:style w:type="paragraph" w:styleId="ListBullet">
+  <w:style w:type="paragraph" w:styleId="Listepuces">
     <w:name w:val="List Bullet"/>
     <w:basedOn w:val="Normal"/>
+    <w:rsid w:val="00DE082B"/>
     <w:pPr>
       <w:numPr>
         <w:numId w:val="17"/>
@@ -3651,9 +3808,10 @@
       <w:ind w:left="284" w:hanging="284"/>
     </w:pPr>
   </w:style>
-  <w:style w:type="paragraph" w:styleId="ListBullet2">
+  <w:style w:type="paragraph" w:styleId="Listepuces2">
     <w:name w:val="List Bullet 2"/>
     <w:basedOn w:val="Normal"/>
+    <w:rsid w:val="00DE082B"/>
     <w:pPr>
       <w:numPr>
         <w:numId w:val="18"/>
@@ -3665,9 +3823,10 @@
       <w:ind w:left="568" w:hanging="284"/>
     </w:pPr>
   </w:style>
-  <w:style w:type="paragraph" w:styleId="ListBullet3">
+  <w:style w:type="paragraph" w:styleId="Listepuces3">
     <w:name w:val="List Bullet 3"/>
     <w:basedOn w:val="Normal"/>
+    <w:rsid w:val="00DE082B"/>
     <w:pPr>
       <w:numPr>
         <w:numId w:val="19"/>
@@ -3680,16 +3839,18 @@
       <w:ind w:left="851" w:hanging="284"/>
     </w:pPr>
   </w:style>
-  <w:style w:type="character" w:styleId="PageNumber">
+  <w:style w:type="character" w:styleId="Numrodepage">
     <w:name w:val="page number"/>
+    <w:rsid w:val="00DE082B"/>
   </w:style>
   <w:style w:type="character" w:customStyle="1" w:styleId="Superscript">
     <w:name w:val="Superscript"/>
+    <w:rsid w:val="00DE082B"/>
     <w:rPr>
       <w:vertAlign w:val="superscript"/>
     </w:rPr>
   </w:style>
-  <w:style w:type="paragraph" w:styleId="TOC1">
+  <w:style w:type="paragraph" w:styleId="TM1">
     <w:name w:val="toc 1"/>
     <w:basedOn w:val="TOCBase"/>
     <w:uiPriority w:val="39"/>
@@ -3707,10 +3868,11 @@
       <w:sz w:val="22"/>
     </w:rPr>
   </w:style>
-  <w:style w:type="paragraph" w:styleId="TOC2">
+  <w:style w:type="paragraph" w:styleId="TM2">
     <w:name w:val="toc 2"/>
     <w:basedOn w:val="Normal"/>
     <w:uiPriority w:val="39"/>
+    <w:rsid w:val="00DE082B"/>
     <w:pPr>
       <w:tabs>
         <w:tab w:val="left" w:pos="1134"/>
@@ -3722,10 +3884,11 @@
       <w:noProof/>
     </w:rPr>
   </w:style>
-  <w:style w:type="paragraph" w:styleId="TOC3">
+  <w:style w:type="paragraph" w:styleId="TM3">
     <w:name w:val="toc 3"/>
     <w:basedOn w:val="Normal"/>
     <w:uiPriority w:val="39"/>
+    <w:rsid w:val="00DE082B"/>
     <w:pPr>
       <w:tabs>
         <w:tab w:val="left" w:pos="1701"/>
@@ -3737,10 +3900,11 @@
       <w:noProof/>
     </w:rPr>
   </w:style>
-  <w:style w:type="paragraph" w:styleId="TOC4">
+  <w:style w:type="paragraph" w:styleId="TM4">
     <w:name w:val="toc 4"/>
     <w:basedOn w:val="Normal"/>
     <w:semiHidden/>
+    <w:rsid w:val="00DE082B"/>
     <w:pPr>
       <w:tabs>
         <w:tab w:val="left" w:pos="1985"/>
@@ -3752,10 +3916,11 @@
       <w:noProof/>
     </w:rPr>
   </w:style>
-  <w:style w:type="paragraph" w:styleId="TOC5">
+  <w:style w:type="paragraph" w:styleId="TM5">
     <w:name w:val="toc 5"/>
     <w:basedOn w:val="Normal"/>
     <w:semiHidden/>
+    <w:rsid w:val="00DE082B"/>
     <w:pPr>
       <w:tabs>
         <w:tab w:val="left" w:pos="2268"/>
@@ -3770,6 +3935,7 @@
   <w:style w:type="paragraph" w:customStyle="1" w:styleId="TOCBase">
     <w:name w:val="TOC Base"/>
     <w:basedOn w:val="Normal"/>
+    <w:rsid w:val="00DE082B"/>
     <w:pPr>
       <w:tabs>
         <w:tab w:val="right" w:pos="9072"/>
@@ -3851,16 +4017,17 @@
   </w:style>
   <w:style w:type="paragraph" w:customStyle="1" w:styleId="MSHeading">
     <w:name w:val="MS Heading"/>
-    <w:basedOn w:val="Heading1"/>
-    <w:next w:val="BodyText"/>
+    <w:basedOn w:val="Titre1"/>
+    <w:next w:val="Corpsdetexte"/>
+    <w:rsid w:val="00DE082B"/>
     <w:pPr>
       <w:outlineLvl w:val="9"/>
     </w:pPr>
   </w:style>
   <w:style w:type="paragraph" w:customStyle="1" w:styleId="AnnexHeading">
     <w:name w:val="Annex Heading"/>
-    <w:basedOn w:val="Heading1"/>
-    <w:next w:val="BodyText"/>
+    <w:basedOn w:val="Titre1"/>
+    <w:next w:val="Corpsdetexte"/>
     <w:rsid w:val="00F776AE"/>
     <w:pPr>
       <w:numPr>
@@ -3869,7 +4036,7 @@
       <w:outlineLvl w:val="9"/>
     </w:pPr>
   </w:style>
-  <w:style w:type="paragraph" w:styleId="TOCHeading">
+  <w:style w:type="paragraph" w:styleId="En-ttedetabledesmatires">
     <w:name w:val="TOC Heading"/>
     <w:basedOn w:val="Normal"/>
     <w:qFormat/>
@@ -3885,12 +4052,13 @@
   </w:style>
   <w:style w:type="paragraph" w:customStyle="1" w:styleId="TOCAnnexes">
     <w:name w:val="TOC Annexes"/>
-    <w:basedOn w:val="TOC1"/>
+    <w:basedOn w:val="TM1"/>
     <w:rsid w:val="00721F4B"/>
   </w:style>
   <w:style w:type="paragraph" w:customStyle="1" w:styleId="TOCAnnex2">
     <w:name w:val="TOC Annex 2"/>
-    <w:basedOn w:val="BodyText"/>
+    <w:basedOn w:val="Corpsdetexte"/>
+    <w:rsid w:val="00DE082B"/>
     <w:pPr>
       <w:spacing w:after="0"/>
       <w:ind w:left="851"/>
@@ -3898,39 +4066,44 @@
   </w:style>
   <w:style w:type="paragraph" w:customStyle="1" w:styleId="BodyTable">
     <w:name w:val="Body Table"/>
-    <w:basedOn w:val="BodyText"/>
+    <w:basedOn w:val="Corpsdetexte"/>
+    <w:rsid w:val="00DE082B"/>
     <w:pPr>
       <w:spacing w:after="0"/>
     </w:pPr>
   </w:style>
-  <w:style w:type="paragraph" w:styleId="ListContinue">
+  <w:style w:type="paragraph" w:styleId="Listecontinue">
     <w:name w:val="List Continue"/>
     <w:basedOn w:val="Normal"/>
+    <w:rsid w:val="00DE082B"/>
     <w:pPr>
       <w:spacing w:after="120"/>
       <w:ind w:left="284"/>
     </w:pPr>
   </w:style>
-  <w:style w:type="paragraph" w:styleId="ListContinue2">
+  <w:style w:type="paragraph" w:styleId="Listecontinue2">
     <w:name w:val="List Continue 2"/>
     <w:basedOn w:val="Normal"/>
+    <w:rsid w:val="00DE082B"/>
     <w:pPr>
       <w:spacing w:after="120"/>
       <w:ind w:left="567"/>
     </w:pPr>
   </w:style>
-  <w:style w:type="paragraph" w:styleId="ListContinue3">
+  <w:style w:type="paragraph" w:styleId="Listecontinue3">
     <w:name w:val="List Continue 3"/>
     <w:basedOn w:val="Normal"/>
+    <w:rsid w:val="00DE082B"/>
     <w:pPr>
       <w:spacing w:after="120"/>
       <w:ind w:left="851"/>
     </w:pPr>
   </w:style>
-  <w:style w:type="paragraph" w:styleId="DocumentMap">
+  <w:style w:type="paragraph" w:styleId="Explorateurdedocuments">
     <w:name w:val="Document Map"/>
     <w:basedOn w:val="Normal"/>
     <w:semiHidden/>
+    <w:rsid w:val="00DE082B"/>
     <w:pPr>
       <w:shd w:val="clear" w:color="auto" w:fill="000080"/>
     </w:pPr>
@@ -3938,9 +4111,10 @@
       <w:rFonts w:ascii="Tahoma" w:hAnsi="Tahoma"/>
     </w:rPr>
   </w:style>
-  <w:style w:type="paragraph" w:styleId="ListNumber">
+  <w:style w:type="paragraph" w:styleId="Listenumros">
     <w:name w:val="List Number"/>
     <w:basedOn w:val="Normal"/>
+    <w:rsid w:val="00DE082B"/>
     <w:pPr>
       <w:numPr>
         <w:numId w:val="20"/>
@@ -3952,9 +4126,10 @@
       <w:ind w:left="284" w:hanging="284"/>
     </w:pPr>
   </w:style>
-  <w:style w:type="paragraph" w:styleId="ListNumber2">
+  <w:style w:type="paragraph" w:styleId="Listenumros2">
     <w:name w:val="List Number 2"/>
     <w:basedOn w:val="Normal"/>
+    <w:rsid w:val="00DE082B"/>
     <w:pPr>
       <w:numPr>
         <w:numId w:val="23"/>
@@ -3962,9 +4137,10 @@
       <w:spacing w:after="120"/>
     </w:pPr>
   </w:style>
-  <w:style w:type="paragraph" w:styleId="ListNumber3">
+  <w:style w:type="paragraph" w:styleId="Listenumros3">
     <w:name w:val="List Number 3"/>
     <w:basedOn w:val="Normal"/>
+    <w:rsid w:val="00DE082B"/>
     <w:pPr>
       <w:numPr>
         <w:numId w:val="21"/>
@@ -3977,12 +4153,13 @@
       <w:ind w:left="851" w:hanging="284"/>
     </w:pPr>
   </w:style>
-  <w:style w:type="paragraph" w:styleId="TOC6">
+  <w:style w:type="paragraph" w:styleId="TM6">
     <w:name w:val="toc 6"/>
     <w:basedOn w:val="Normal"/>
     <w:next w:val="Normal"/>
     <w:autoRedefine/>
     <w:semiHidden/>
+    <w:rsid w:val="00DE082B"/>
     <w:pPr>
       <w:tabs>
         <w:tab w:val="right" w:leader="dot" w:pos="9062"/>
@@ -3993,11 +4170,12 @@
       <w:noProof/>
     </w:rPr>
   </w:style>
-  <w:style w:type="paragraph" w:styleId="Caption">
+  <w:style w:type="paragraph" w:styleId="Lgende">
     <w:name w:val="caption"/>
     <w:basedOn w:val="Normal"/>
-    <w:next w:val="BodyText"/>
+    <w:next w:val="Corpsdetexte"/>
     <w:qFormat/>
+    <w:rsid w:val="00DE082B"/>
     <w:pPr>
       <w:keepLines/>
       <w:spacing w:before="120" w:after="240"/>
@@ -4018,11 +4196,12 @@
       <w:sz w:val="28"/>
     </w:rPr>
   </w:style>
-  <w:style w:type="table" w:styleId="TableGrid">
+  <w:style w:type="table" w:styleId="Grilledutableau">
     <w:name w:val="Table Grid"/>
-    <w:basedOn w:val="TableNormal"/>
+    <w:basedOn w:val="TableauNormal"/>
     <w:rsid w:val="009D7852"/>
     <w:tblPr>
+      <w:tblInd w:w="0" w:type="dxa"/>
       <w:tblBorders>
         <w:top w:val="single" w:sz="4" w:space="0" w:color="auto"/>
         <w:left w:val="single" w:sz="4" w:space="0" w:color="auto"/>
@@ -4031,11 +4210,17 @@
         <w:insideH w:val="single" w:sz="4" w:space="0" w:color="auto"/>
         <w:insideV w:val="single" w:sz="4" w:space="0" w:color="auto"/>
       </w:tblBorders>
+      <w:tblCellMar>
+        <w:top w:w="0" w:type="dxa"/>
+        <w:left w:w="108" w:type="dxa"/>
+        <w:bottom w:w="0" w:type="dxa"/>
+        <w:right w:w="108" w:type="dxa"/>
+      </w:tblCellMar>
     </w:tblPr>
   </w:style>
-  <w:style w:type="character" w:styleId="Hyperlink">
+  <w:style w:type="character" w:styleId="Lienhypertexte">
     <w:name w:val="Hyperlink"/>
-    <w:basedOn w:val="DefaultParagraphFont"/>
+    <w:basedOn w:val="Policepardfaut"/>
     <w:uiPriority w:val="99"/>
     <w:rsid w:val="00E26561"/>
     <w:rPr>
@@ -4045,7 +4230,7 @@
   </w:style>
   <w:style w:type="numbering" w:styleId="111111">
     <w:name w:val="Outline List 2"/>
-    <w:basedOn w:val="NoList"/>
+    <w:basedOn w:val="Aucuneliste"/>
     <w:rsid w:val="00015BB1"/>
     <w:pPr>
       <w:numPr>

</xml_diff>